<commit_message>
Add new files for integration
</commit_message>
<xml_diff>
--- a/docs/Final Report/PsychExtract Final Report.docx
+++ b/docs/Final Report/PsychExtract Final Report.docx
@@ -498,6 +498,7 @@
                                 <w:lang w:val="en-US"/>
                               </w:rPr>
                             </w:pPr>
+                            <w:proofErr w:type="spellStart"/>
                             <w:r>
                               <w:rPr>
                                 <w:sz w:val="72"/>
@@ -514,6 +515,7 @@
                               </w:rPr>
                               <w:t>t</w:t>
                             </w:r>
+                            <w:proofErr w:type="spellEnd"/>
                             <w:r>
                               <w:rPr>
                                 <w:sz w:val="72"/>
@@ -574,6 +576,7 @@
                           <w:lang w:val="en-US"/>
                         </w:rPr>
                       </w:pPr>
+                      <w:proofErr w:type="spellStart"/>
                       <w:r>
                         <w:rPr>
                           <w:sz w:val="72"/>
@@ -590,6 +593,7 @@
                         </w:rPr>
                         <w:t>t</w:t>
                       </w:r>
+                      <w:proofErr w:type="spellEnd"/>
                       <w:r>
                         <w:rPr>
                           <w:sz w:val="72"/>
@@ -8746,7 +8750,7 @@
           <w:noProof/>
         </w:rPr>
         <w:drawing>
-          <wp:anchor distT="0" distB="0" distL="114300" distR="114300" simplePos="0" relativeHeight="251662336" behindDoc="0" locked="0" layoutInCell="1" allowOverlap="1" wp14:anchorId="636DBF94" wp14:editId="4568EF0A">
+          <wp:anchor distT="0" distB="0" distL="114300" distR="114300" simplePos="0" relativeHeight="251662336" behindDoc="0" locked="0" layoutInCell="1" allowOverlap="1" wp14:anchorId="636DBF94" wp14:editId="14DCD7D5">
             <wp:simplePos x="0" y="0"/>
             <wp:positionH relativeFrom="margin">
               <wp:posOffset>704850</wp:posOffset>
@@ -13079,7 +13083,7 @@
           <w:noProof/>
         </w:rPr>
         <w:drawing>
-          <wp:anchor distT="0" distB="0" distL="114300" distR="114300" simplePos="0" relativeHeight="251689984" behindDoc="0" locked="0" layoutInCell="1" allowOverlap="1" wp14:anchorId="5B30F527" wp14:editId="20A06C56">
+          <wp:anchor distT="0" distB="0" distL="114300" distR="114300" simplePos="0" relativeHeight="251689984" behindDoc="0" locked="0" layoutInCell="1" allowOverlap="1" wp14:anchorId="5B30F527" wp14:editId="740C3F14">
             <wp:simplePos x="0" y="0"/>
             <wp:positionH relativeFrom="margin">
               <wp:align>center</wp:align>
@@ -14512,19 +14516,18 @@
       </w:r>
       <w:proofErr w:type="spellEnd"/>
       <w:r>
-        <w:t>-base-uncased-emotion</w:t>
-      </w:r>
-      <w:r>
-        <w:t xml:space="preserve"> (</w:t>
-      </w:r>
-      <w:r>
-        <w:t>Bhadresh Savani, 2022</w:t>
-      </w:r>
-      <w:r>
-        <w:t>)</w:t>
-      </w:r>
-      <w:r>
-        <w:t xml:space="preserve"> for </w:t>
+        <w:t>-base-uncased-emotion (</w:t>
+      </w:r>
+      <w:r>
+        <w:rPr>
+          <w:rFonts w:cs="Helvetica"/>
+          <w:color w:val="000000"/>
+          <w:szCs w:val="24"/>
+        </w:rPr>
+        <w:t>Bhadresh Savani</w:t>
+      </w:r>
+      <w:r>
+        <w:t xml:space="preserve">, 2022), a </w:t>
       </w:r>
       <w:proofErr w:type="spellStart"/>
       <w:r>
@@ -14532,10 +14535,7 @@
       </w:r>
       <w:proofErr w:type="spellEnd"/>
       <w:r>
-        <w:t xml:space="preserve"> which is </w:t>
-      </w:r>
-      <w:r>
-        <w:t xml:space="preserve">already fine-tuned on </w:t>
+        <w:t xml:space="preserve"> model fine-tuned on a subset of the </w:t>
       </w:r>
       <w:proofErr w:type="spellStart"/>
       <w:r>
@@ -14543,25 +14543,10 @@
       </w:r>
       <w:proofErr w:type="spellEnd"/>
       <w:r>
-        <w:t xml:space="preserve"> (</w:t>
-      </w:r>
-      <w:r>
-        <w:t>Demszky et al., 2020</w:t>
-      </w:r>
-      <w:r>
-        <w:t>)</w:t>
-      </w:r>
-      <w:r>
-        <w:t xml:space="preserve"> which</w:t>
-      </w:r>
-      <w:r>
-        <w:t xml:space="preserve"> aligns with the project’s six-emotion framework</w:t>
+        <w:t xml:space="preserve"> dataset (Demszky et al., 2020), with emotion labels aggregated to align with the project’s six-emotion framework</w:t>
       </w:r>
       <w:r>
         <w:t>.</w:t>
-      </w:r>
-      <w:r>
-        <w:t xml:space="preserve"> </w:t>
       </w:r>
     </w:p>
     <w:p>
@@ -14770,11 +14755,11 @@
         <w:jc w:val="both"/>
       </w:pPr>
       <w:r>
-        <w:t xml:space="preserve">To balance computational efficiency and reproducibility, the emotion analysis module executes inference in batches. A typical batch size of 16 was chosen to leverage GPU parallelism without exceeding memory constraints. Smaller batches reduce GPU memory usage but increase total </w:t>
+        <w:t xml:space="preserve">To balance computational efficiency and reproducibility, the emotion analysis module executes inference in batches. A typical batch size of 16 was chosen to leverage GPU parallelism without </w:t>
       </w:r>
       <w:r>
         <w:lastRenderedPageBreak/>
-        <w:t>runtime, while larger batches risk out-of-memory errors on consumer hardware. The batching algorithm is illustrated in Figure</w:t>
+        <w:t>exceeding memory constraints. Smaller batches reduce GPU memory usage but increase total runtime, while larger batches risk out-of-memory errors on consumer hardware. The batching algorithm is illustrated in Figure</w:t>
       </w:r>
       <w:r>
         <w:t xml:space="preserve"> </w:t>
@@ -15583,16 +15568,7 @@
             <w:rPr>
               <w:rFonts w:ascii="Cambria Math" w:hAnsi="Cambria Math"/>
             </w:rPr>
-            <m:t>⁡</m:t>
-          </m:r>
-          <m:r>
-            <m:rPr>
-              <m:sty m:val="p"/>
-            </m:rPr>
-            <w:rPr>
-              <w:rFonts w:ascii="Cambria Math" w:hAnsi="Cambria Math"/>
-            </w:rPr>
-            <m:t>(</m:t>
+            <m:t>⁡(</m:t>
           </m:r>
           <m:sSub>
             <m:sSubPr>
@@ -15744,40 +15720,24 @@
       <w:bookmarkEnd w:id="78"/>
     </w:p>
     <w:p>
+      <w:pPr>
+        <w:jc w:val="both"/>
+      </w:pPr>
       <w:proofErr w:type="spellStart"/>
       <w:r>
         <w:t>PsychExtract</w:t>
       </w:r>
       <w:proofErr w:type="spellEnd"/>
       <w:r>
-        <w:t xml:space="preserve"> complements emotion classification with interpretable keyword signals extracted from reflective text. The system emphasises traceable, surface-level concepts rather than latent topic modelling, </w:t>
-      </w:r>
-      <w:r>
-        <w:t>prioritising transparency and semantic legibility to support user-led inspection of reflective content</w:t>
-      </w:r>
-      <w:r>
-        <w:t xml:space="preserve">, </w:t>
-      </w:r>
-      <w:r>
-        <w:t>following principles of interpretable machine learning</w:t>
-      </w:r>
-      <w:r>
-        <w:t xml:space="preserve"> </w:t>
-      </w:r>
-      <w:r>
-        <w:t>(</w:t>
-      </w:r>
-      <w:r>
-        <w:t>Angelov &amp; Soares, 2021</w:t>
-      </w:r>
-      <w:r>
-        <w:t xml:space="preserve">; </w:t>
-      </w:r>
-      <w:r>
-        <w:t>Bojanowski et al., 2017</w:t>
-      </w:r>
-      <w:r>
-        <w:t>).</w:t>
+        <w:t xml:space="preserve"> complements emotion classification with interpretable keyword signals extracted from reflective text. The system emphasises traceable, surface-level linguistic features rather than latent topic modelling, prioritising transparency and semantic legibility to support user-led inspection of reflective content, drawing on interpretable machine learning principles (Angelov &amp; Soares, 2021) and linguistically grounded </w:t>
+      </w:r>
+      <w:proofErr w:type="spellStart"/>
+      <w:r>
+        <w:t>subword</w:t>
+      </w:r>
+      <w:proofErr w:type="spellEnd"/>
+      <w:r>
+        <w:t xml:space="preserve"> representations (Bojanowski et al., 2017).</w:t>
       </w:r>
     </w:p>
     <w:p>
@@ -16400,13 +16360,15 @@
       </w:r>
       <w:proofErr w:type="spellEnd"/>
       <w:r>
-        <w:t xml:space="preserve"> generates structured interpretive statements from journal text using controlled linguistic templates, avoiding free-form generative models while preserving human-readable insights. Rather than producing psychological judgements, categories function as descriptive signals grounded in observable emotional and linguistic patterns. This conservative, non-clinical framing prioritises interpretability and traceability over generative flexibility (</w:t>
-      </w:r>
-      <w:r>
-        <w:t>Bojanowski et al., 2017</w:t>
-      </w:r>
-      <w:r>
-        <w:t>).</w:t>
+        <w:t xml:space="preserve"> generates structured interpretive statements from journal text using controlled linguistic templates, avoiding free-form generative models while preserving human-readable insights. Rather than producing psychological judgements, categories function as descriptive signals grounded in observable emotional and lexical patterns, with linguistic representations derived from surface-level </w:t>
+      </w:r>
+      <w:proofErr w:type="spellStart"/>
+      <w:r>
+        <w:t>subword</w:t>
+      </w:r>
+      <w:proofErr w:type="spellEnd"/>
+      <w:r>
+        <w:t xml:space="preserve"> information (Bojanowski et al., 2017).</w:t>
       </w:r>
     </w:p>
     <w:p>
@@ -17207,19 +17169,7 @@
             <w:rPr>
               <w:rFonts w:ascii="Cambria Math" w:hAnsi="Cambria Math"/>
             </w:rPr>
-            <m:t>(</m:t>
-          </m:r>
-          <m:r>
-            <w:rPr>
-              <w:rFonts w:ascii="Cambria Math" w:hAnsi="Cambria Math"/>
-            </w:rPr>
-            <m:t>x</m:t>
-          </m:r>
-          <m:r>
-            <w:rPr>
-              <w:rFonts w:ascii="Cambria Math" w:hAnsi="Cambria Math"/>
-            </w:rPr>
-            <m:t>)=</m:t>
+            <m:t>(x)=</m:t>
           </m:r>
           <m:d>
             <m:dPr>
@@ -17288,19 +17238,7 @@
                       <w:rPr>
                         <w:rFonts w:ascii="Cambria Math" w:hAnsi="Cambria Math"/>
                       </w:rPr>
-                      <m:t>(</m:t>
-                    </m:r>
-                    <m:r>
-                      <w:rPr>
-                        <w:rFonts w:ascii="Cambria Math" w:hAnsi="Cambria Math"/>
-                      </w:rPr>
-                      <m:t>x</m:t>
-                    </m:r>
-                    <m:r>
-                      <w:rPr>
-                        <w:rFonts w:ascii="Cambria Math" w:hAnsi="Cambria Math"/>
-                      </w:rPr>
-                      <m:t>)</m:t>
+                      <m:t>(x)</m:t>
                     </m:r>
                     <m:r>
                       <m:rPr>
@@ -22007,13 +21945,7 @@
                 <w:rPr>
                   <w:rFonts w:ascii="Cambria Math" w:hAnsi="Cambria Math"/>
                 </w:rPr>
-                <m:t>+</m:t>
-              </m:r>
-              <m:r>
-                <w:rPr>
-                  <w:rFonts w:ascii="Cambria Math" w:hAnsi="Cambria Math"/>
-                </w:rPr>
-                <m:t>F</m:t>
+                <m:t>+F</m:t>
               </m:r>
               <m:sSub>
                 <m:sSubPr>
@@ -22156,13 +22088,7 @@
                 <w:rPr>
                   <w:rFonts w:ascii="Cambria Math" w:hAnsi="Cambria Math"/>
                 </w:rPr>
-                <m:t>+</m:t>
-              </m:r>
-              <m:r>
-                <w:rPr>
-                  <w:rFonts w:ascii="Cambria Math" w:hAnsi="Cambria Math"/>
-                </w:rPr>
-                <m:t>F</m:t>
+                <m:t>+F</m:t>
               </m:r>
               <m:sSub>
                 <m:sSubPr>
@@ -24973,19 +24899,7 @@
                 <w:rPr>
                   <w:rFonts w:ascii="Cambria Math" w:hAnsi="Cambria Math"/>
                 </w:rPr>
-                <m:t>t</m:t>
-              </m:r>
-              <m:r>
-                <w:rPr>
-                  <w:rFonts w:ascii="Cambria Math" w:hAnsi="Cambria Math"/>
-                </w:rPr>
-                <m:t>,</m:t>
-              </m:r>
-              <m:r>
-                <w:rPr>
-                  <w:rFonts w:ascii="Cambria Math" w:hAnsi="Cambria Math"/>
-                </w:rPr>
-                <m:t>d</m:t>
+                <m:t>t,d</m:t>
               </m:r>
             </m:sub>
           </m:sSub>
@@ -24993,13 +24907,7 @@
             <w:rPr>
               <w:rFonts w:ascii="Cambria Math" w:hAnsi="Cambria Math"/>
             </w:rPr>
-            <m:t>=</m:t>
-          </m:r>
-          <m:r>
-            <w:rPr>
-              <w:rFonts w:ascii="Cambria Math" w:hAnsi="Cambria Math"/>
-            </w:rPr>
-            <m:t>t</m:t>
+            <m:t>=t</m:t>
           </m:r>
           <m:sSub>
             <m:sSubPr>
@@ -25022,19 +24930,7 @@
                 <w:rPr>
                   <w:rFonts w:ascii="Cambria Math" w:hAnsi="Cambria Math"/>
                 </w:rPr>
-                <m:t>t</m:t>
-              </m:r>
-              <m:r>
-                <w:rPr>
-                  <w:rFonts w:ascii="Cambria Math" w:hAnsi="Cambria Math"/>
-                </w:rPr>
-                <m:t>,</m:t>
-              </m:r>
-              <m:r>
-                <w:rPr>
-                  <w:rFonts w:ascii="Cambria Math" w:hAnsi="Cambria Math"/>
-                </w:rPr>
-                <m:t>d</m:t>
+                <m:t>t,d</m:t>
               </m:r>
             </m:sub>
           </m:sSub>
@@ -25815,15 +25711,19 @@
         <w:jc w:val="both"/>
       </w:pPr>
       <w:r>
-        <w:t>Evaluation was user-centred, focusing on perceived applicability, reflective usefulness, and linguistic tone. Participants were presented with short journal extracts alongside automatically generated template-based insights. Each template combined detected themes with controlled natural language constructions, designed to resemble human reflective observations rather than clinical or diagnostic statements (</w:t>
-      </w:r>
-      <w:proofErr w:type="spellStart"/>
-      <w:r>
-        <w:t>Baumer</w:t>
-      </w:r>
-      <w:proofErr w:type="spellEnd"/>
-      <w:r>
-        <w:t>, 2015</w:t>
+        <w:t xml:space="preserve">Evaluation was user-centred, focusing on perceived applicability, reflective usefulness, and linguistic tone. Participants were presented with short journal extracts alongside automatically generated template-based insights. Each template combined detected themes with controlled natural language constructions, </w:t>
+      </w:r>
+      <w:r>
+        <w:t>designed to support reflective inquiry and interpretation rather than clinical or diagnostic judgment</w:t>
+      </w:r>
+      <w:r>
+        <w:t xml:space="preserve"> </w:t>
+      </w:r>
+      <w:r>
+        <w:t>(</w:t>
+      </w:r>
+      <w:r>
+        <w:t>Baumer, 2015</w:t>
       </w:r>
       <w:r>
         <w:t xml:space="preserve">; </w:t>

</xml_diff>

<commit_message>
Integrate Keyword NLP into main pipeline
</commit_message>
<xml_diff>
--- a/docs/Final Report/PsychExtract Final Report.docx
+++ b/docs/Final Report/PsychExtract Final Report.docx
@@ -812,7 +812,6 @@
             <w:docPartUnique/>
           </w:docPartObj>
         </w:sdtPr>
-        <w:sdtEndPr/>
         <w:sdtContent>
           <w:r>
             <w:rPr>
@@ -969,7 +968,6 @@
                                           <w:dataBinding w:prefixMappings="xmlns:ns0='http://purl.org/dc/elements/1.1/' xmlns:ns1='http://schemas.openxmlformats.org/package/2006/metadata/core-properties' " w:xpath="/ns1:coreProperties[1]/ns1:category[1]" w:storeItemID="{6C3C8BC8-F283-45AE-878A-BAB7291924A1}"/>
                                           <w:text/>
                                         </w:sdtPr>
-                                        <w:sdtEndPr/>
                                         <w:sdtContent>
                                           <w:r>
                                             <w:rPr>
@@ -1107,7 +1105,6 @@
                                     <w:dataBinding w:prefixMappings="xmlns:ns0='http://purl.org/dc/elements/1.1/' xmlns:ns1='http://schemas.openxmlformats.org/package/2006/metadata/core-properties' " w:xpath="/ns1:coreProperties[1]/ns1:category[1]" w:storeItemID="{6C3C8BC8-F283-45AE-878A-BAB7291924A1}"/>
                                     <w:text/>
                                   </w:sdtPr>
-                                  <w:sdtEndPr/>
                                   <w:sdtContent>
                                     <w:r>
                                       <w:rPr>
@@ -1157,7 +1154,6 @@
           <w:docPartUnique/>
         </w:docPartObj>
       </w:sdtPr>
-      <w:sdtEndPr/>
       <w:sdtContent>
         <w:p>
           <w:pPr>
@@ -7780,34 +7776,7 @@
         <w:jc w:val="both"/>
       </w:pPr>
       <w:r>
-        <w:t>The primary target users include students engaging in reflective writing as part of their academic or personal development, individuals who journal as a form of emotional processing, and therapy-adjacent users who reflect on experiences between sessions or prepare written material for discussion.</w:t>
-      </w:r>
-      <w:r>
-        <w:t xml:space="preserve"> </w:t>
-      </w:r>
-      <w:r>
-        <w:t xml:space="preserve">Similar user groups have been identified in prior research on digital mental health tools and reflective technologies </w:t>
-      </w:r>
-      <w:r>
-        <w:t>(</w:t>
-      </w:r>
-      <w:r>
-        <w:t>Ben-Zeev et al., 2013</w:t>
-      </w:r>
-      <w:r>
-        <w:t xml:space="preserve">; </w:t>
-      </w:r>
-      <w:r>
-        <w:rPr>
-          <w:szCs w:val="24"/>
-        </w:rPr>
-        <w:t>Inkster et al., 2020</w:t>
-      </w:r>
-      <w:r>
-        <w:rPr>
-          <w:szCs w:val="24"/>
-        </w:rPr>
-        <w:t xml:space="preserve">; </w:t>
+        <w:t xml:space="preserve">The primary users are students engaging in reflective writing for personal or academic growth, individuals who journal to process emotions, and therapy-adjacent users preparing reflections between sessions. Similar groups have been identified in research on digital mental health and reflective tools (Ben-Zeev et al., 2013; Inkster et al., 2020; </w:t>
       </w:r>
       <w:proofErr w:type="spellStart"/>
       <w:r>
@@ -7815,19 +7784,7 @@
       </w:r>
       <w:proofErr w:type="spellEnd"/>
       <w:r>
-        <w:t xml:space="preserve"> et al., 2018</w:t>
-      </w:r>
-      <w:r>
-        <w:rPr>
-          <w:szCs w:val="24"/>
-        </w:rPr>
-        <w:t>)</w:t>
-      </w:r>
-      <w:r>
-        <w:t>.</w:t>
-      </w:r>
-      <w:r>
-        <w:t xml:space="preserve"> In all cases, the system is positioned as an assistive tool rather than an authority. It structures and summarises content supplied by the user without interpreting intent, assigning diagnoses, or offering recommendations.</w:t>
+        <w:t xml:space="preserve"> et al., 2018). The system serves as an assistive tool, structuring and summarising user content without interpreting intent or offering diagnoses or recommendations.</w:t>
       </w:r>
     </w:p>
     <w:p>
@@ -7916,54 +7873,51 @@
         <w:t>)</w:t>
       </w:r>
       <w:r>
-        <w:t>, their combination within a non-clinical, interpretability-</w:t>
-      </w:r>
+        <w:t>, their combination within a non-clinical, interpretability-focused framework represents a novel application</w:t>
+      </w:r>
+      <w:r>
+        <w:t xml:space="preserve"> </w:t>
+      </w:r>
+      <w:r>
+        <w:t xml:space="preserve">aligned with ethical AI design principles </w:t>
+      </w:r>
+      <w:r>
+        <w:t>(</w:t>
+      </w:r>
+      <w:r>
+        <w:t>Doshi-Velez &amp; Kim, 2017</w:t>
+      </w:r>
+      <w:r>
+        <w:t xml:space="preserve">; </w:t>
+      </w:r>
+      <w:r>
+        <w:t>Jacobs et al., 2021</w:t>
+      </w:r>
+      <w:r>
+        <w:t xml:space="preserve">; </w:t>
+      </w:r>
+      <w:r>
+        <w:rPr>
+          <w:szCs w:val="24"/>
+        </w:rPr>
+        <w:t>Mohammad, 2022</w:t>
+      </w:r>
+      <w:r>
+        <w:rPr>
+          <w:szCs w:val="24"/>
+        </w:rPr>
+        <w:t>)</w:t>
+      </w:r>
+      <w:r>
+        <w:t>.</w:t>
+      </w:r>
+    </w:p>
+    <w:p>
+      <w:pPr>
+        <w:jc w:val="both"/>
+      </w:pPr>
       <w:r>
         <w:lastRenderedPageBreak/>
-        <w:t>focused framework represents a novel application</w:t>
-      </w:r>
-      <w:r>
-        <w:t xml:space="preserve"> </w:t>
-      </w:r>
-      <w:r>
-        <w:t xml:space="preserve">aligned with ethical AI design principles </w:t>
-      </w:r>
-      <w:r>
-        <w:t>(</w:t>
-      </w:r>
-      <w:r>
-        <w:t>Doshi-Velez &amp; Kim, 2017</w:t>
-      </w:r>
-      <w:r>
-        <w:t xml:space="preserve">; </w:t>
-      </w:r>
-      <w:r>
-        <w:t>Jacobs et al., 2021</w:t>
-      </w:r>
-      <w:r>
-        <w:t xml:space="preserve">; </w:t>
-      </w:r>
-      <w:r>
-        <w:rPr>
-          <w:szCs w:val="24"/>
-        </w:rPr>
-        <w:t>Mohammad, 2022</w:t>
-      </w:r>
-      <w:r>
-        <w:rPr>
-          <w:szCs w:val="24"/>
-        </w:rPr>
-        <w:t>)</w:t>
-      </w:r>
-      <w:r>
-        <w:t>.</w:t>
-      </w:r>
-    </w:p>
-    <w:p>
-      <w:pPr>
-        <w:jc w:val="both"/>
-      </w:pPr>
-      <w:r>
         <w:t>The project contributes a system that bridges the gap between expressive handwritten practices and computational analysis, demonstrating how structured insight extraction can be achieved without overstepping ethical boundaries. Its emphasis on transparency, modularity, and accessibility distinguishes it from systems that prioritise prediction or automation alone. By foregrounding interpretability and future extensibility</w:t>
       </w:r>
       <w:r>
@@ -8253,22 +8207,22 @@
         <w:t>visible and consistently interpreted. The aim is not to replace therapist judgement</w:t>
       </w:r>
       <w:r>
-        <w:t xml:space="preserve">. </w:t>
+        <w:t>. R</w:t>
+      </w:r>
+      <w:r>
+        <w:t xml:space="preserve">ather, </w:t>
+      </w:r>
+      <w:proofErr w:type="spellStart"/>
+      <w:r>
+        <w:t>PsychExtract</w:t>
+      </w:r>
+      <w:proofErr w:type="spellEnd"/>
+      <w:r>
+        <w:t xml:space="preserve"> produces structured summaries of emotional and cognitive patterns derived from client text. These summaries can draw attention to potential therapeutic themes without </w:t>
       </w:r>
       <w:r>
         <w:lastRenderedPageBreak/>
-        <w:t>R</w:t>
-      </w:r>
-      <w:r>
-        <w:t xml:space="preserve">ather, </w:t>
-      </w:r>
-      <w:proofErr w:type="spellStart"/>
-      <w:r>
-        <w:t>PsychExtract</w:t>
-      </w:r>
-      <w:proofErr w:type="spellEnd"/>
-      <w:r>
-        <w:t xml:space="preserve"> produces structured summaries of emotional and cognitive patterns derived from client text. These summaries can draw attention to potential therapeutic themes without making clinical claims, maintaining alignment with ethical guidance in the field.</w:t>
+        <w:t>making clinical claims, maintaining alignment with ethical guidance in the field.</w:t>
       </w:r>
       <w:r>
         <w:t xml:space="preserve"> </w:t>
@@ -8607,11 +8561,11 @@
         <w:jc w:val="both"/>
       </w:pPr>
       <w:r>
-        <w:t xml:space="preserve">Before examining technical methods, it is important to clarify terminology for non-specialist readers. NLP refers to computational techniques for analysing or generating human language. </w:t>
+        <w:t xml:space="preserve">Before examining technical methods, it is important to clarify terminology for non-specialist readers. NLP refers to computational techniques for analysing or generating human language. Modern NLP often uses transformer-based models, which are deep learning architectures capable of understanding words in context rather than in isolation. These models outperform traditional </w:t>
       </w:r>
       <w:r>
         <w:lastRenderedPageBreak/>
-        <w:t>Modern NLP often uses transformer-based models, which are deep learning architectures capable of understanding words in context rather than in isolation. These models outperform traditional techniques in tasks involving emotion recognition, topic inference, and meaning extraction</w:t>
+        <w:t>techniques in tasks involving emotion recognition, topic inference, and meaning extraction</w:t>
       </w:r>
       <w:r>
         <w:t>,</w:t>
@@ -8750,7 +8704,7 @@
           <w:noProof/>
         </w:rPr>
         <w:drawing>
-          <wp:anchor distT="0" distB="0" distL="114300" distR="114300" simplePos="0" relativeHeight="251662336" behindDoc="0" locked="0" layoutInCell="1" allowOverlap="1" wp14:anchorId="636DBF94" wp14:editId="14DCD7D5">
+          <wp:anchor distT="0" distB="0" distL="114300" distR="114300" simplePos="0" relativeHeight="251662336" behindDoc="0" locked="0" layoutInCell="1" allowOverlap="1" wp14:anchorId="636DBF94" wp14:editId="369D5367">
             <wp:simplePos x="0" y="0"/>
             <wp:positionH relativeFrom="margin">
               <wp:posOffset>704850</wp:posOffset>
@@ -13083,7 +13037,7 @@
           <w:noProof/>
         </w:rPr>
         <w:drawing>
-          <wp:anchor distT="0" distB="0" distL="114300" distR="114300" simplePos="0" relativeHeight="251689984" behindDoc="0" locked="0" layoutInCell="1" allowOverlap="1" wp14:anchorId="5B30F527" wp14:editId="740C3F14">
+          <wp:anchor distT="0" distB="0" distL="114300" distR="114300" simplePos="0" relativeHeight="251689984" behindDoc="0" locked="0" layoutInCell="1" allowOverlap="1" wp14:anchorId="5B30F527" wp14:editId="610C797B">
             <wp:simplePos x="0" y="0"/>
             <wp:positionH relativeFrom="margin">
               <wp:align>center</wp:align>
@@ -14543,10 +14497,7 @@
       </w:r>
       <w:proofErr w:type="spellEnd"/>
       <w:r>
-        <w:t xml:space="preserve"> dataset (Demszky et al., 2020), with emotion labels aggregated to align with the project’s six-emotion framework</w:t>
-      </w:r>
-      <w:r>
-        <w:t>.</w:t>
+        <w:t xml:space="preserve"> dataset (Demszky et al., 2020), with emotion labels aggregated to align with the project’s six-emotion framework.</w:t>
       </w:r>
     </w:p>
     <w:p>
@@ -15741,20 +15692,11 @@
       </w:r>
     </w:p>
     <w:p>
-      <w:r>
-        <w:t xml:space="preserve">Two unsupervised extraction methods are </w:t>
-      </w:r>
-      <w:r>
-        <w:t xml:space="preserve">used in parallel (Figure </w:t>
-      </w:r>
-      <w:r>
-        <w:t>20</w:t>
-      </w:r>
-      <w:r>
-        <w:t>), illustrating the shared input text and independent scoring paths</w:t>
-      </w:r>
-      <w:r>
-        <w:t xml:space="preserve">: </w:t>
+      <w:pPr>
+        <w:jc w:val="both"/>
+      </w:pPr>
+      <w:r>
+        <w:t xml:space="preserve">Keyword extraction is performed using two complementary unsupervised methods. </w:t>
       </w:r>
       <w:proofErr w:type="spellStart"/>
       <w:r>
@@ -15762,7 +15704,16 @@
       </w:r>
       <w:proofErr w:type="spellEnd"/>
       <w:r>
-        <w:t xml:space="preserve"> leverages sentence embeddings (</w:t>
+        <w:t xml:space="preserve"> employs contextual embeddings to identify semantically important terms</w:t>
+      </w:r>
+      <w:r>
+        <w:t xml:space="preserve"> </w:t>
+      </w:r>
+      <w:r>
+        <w:t>to rank unigrams and bigrams by cosine similarity to the document embedding (Grootendorst, 2025</w:t>
+      </w:r>
+      <w:r>
+        <w:t xml:space="preserve">; </w:t>
       </w:r>
       <w:r>
         <w:t xml:space="preserve">Reimers &amp; </w:t>
@@ -15773,22 +15724,16 @@
       </w:r>
       <w:proofErr w:type="spellEnd"/>
       <w:r>
-        <w:t>, 2019</w:t>
-      </w:r>
-      <w:r>
-        <w:t>) to rank unigrams and bigrams by cosine similarity to the document embedding (</w:t>
-      </w:r>
-      <w:r>
-        <w:t>Grootendorst, 2025</w:t>
-      </w:r>
-      <w:r>
-        <w:t>). YAKE relies on statistical and positional features to score candidate keywords without external corpora (</w:t>
-      </w:r>
-      <w:r>
-        <w:t>Campos et al., 2020</w:t>
-      </w:r>
-      <w:r>
-        <w:t>).</w:t>
+        <w:t>, 2019)</w:t>
+      </w:r>
+      <w:r>
+        <w:t xml:space="preserve">, while YAKE uses statistical and positional features from individual documents to rank candidate keywords without relying on external corpora or training data (Campos et al., 2020; Grootendorst, 2025). This </w:t>
+      </w:r>
+      <w:r>
+        <w:t>comparison contrasts</w:t>
+      </w:r>
+      <w:r>
+        <w:t xml:space="preserve"> both conceptually dense and lexically relevant keywords.</w:t>
       </w:r>
     </w:p>
     <w:p>
@@ -25714,10 +25659,7 @@
         <w:t xml:space="preserve">Evaluation was user-centred, focusing on perceived applicability, reflective usefulness, and linguistic tone. Participants were presented with short journal extracts alongside automatically generated template-based insights. Each template combined detected themes with controlled natural language constructions, </w:t>
       </w:r>
       <w:r>
-        <w:t>designed to support reflective inquiry and interpretation rather than clinical or diagnostic judgment</w:t>
-      </w:r>
-      <w:r>
-        <w:t xml:space="preserve"> </w:t>
+        <w:t xml:space="preserve">designed to support reflective inquiry and interpretation rather than clinical or diagnostic judgment </w:t>
       </w:r>
       <w:r>
         <w:t>(</w:t>
@@ -30546,7 +30488,6 @@
         <w:docPartUnique/>
       </w:docPartObj>
     </w:sdtPr>
-    <w:sdtEndPr/>
     <w:sdtContent>
       <w:sdt>
         <w:sdtPr>
@@ -30556,7 +30497,6 @@
             <w:docPartUnique/>
           </w:docPartObj>
         </w:sdtPr>
-        <w:sdtEndPr/>
         <w:sdtContent>
           <w:p>
             <w:pPr>

</xml_diff>

<commit_message>
Integrate TTS into the main pipeline
</commit_message>
<xml_diff>
--- a/docs/Final Report/PsychExtract Final Report.docx
+++ b/docs/Final Report/PsychExtract Final Report.docx
@@ -698,13 +698,29 @@
                               <w:jc w:val="both"/>
                             </w:pPr>
                             <w:r>
-                              <w:t>Psychotherapeutic practice increasingly relies on reflective analysis of client narratives, yet manually extracting emotional and cognitive patterns from written material remains time-intensive and subjective. PsychExtract explores the feasibility of an AI-assisted pipeline designed to support reflective practice by automatically identifying emotional signals, insight-related themes, and interpretable summaries from client-generated text. The system integrates optical character recognition (OCR) for handwritten and scanned journal entries, natural language processing (NLP) techniques for fine-grained emotion classification and thematic extraction, and an output layer that delivers both textual and text-to-speech (TTS) summaries.</w:t>
+                              <w:t xml:space="preserve">Psychotherapeutic practice increasingly relies on reflective analysis of client narratives, yet manually extracting emotional and cognitive patterns from written material remains time-intensive and subjective. </w:t>
+                            </w:r>
+                            <w:proofErr w:type="spellStart"/>
+                            <w:r>
+                              <w:t>PsychExtract</w:t>
+                            </w:r>
+                            <w:proofErr w:type="spellEnd"/>
+                            <w:r>
+                              <w:t xml:space="preserve"> explores the feasibility of an AI-assisted pipeline designed to support reflective practice by automatically identifying emotional signals, insight-related themes, and interpretable summaries from client-generated text. The system integrates optical character recognition (OCR) for handwritten and scanned journal entries, natural language processing (NLP) techniques for fine-grained emotion classification and thematic extraction, and an output layer that delivers both textual and text-to-speech (TTS) summaries.</w:t>
                             </w:r>
                             <w:r>
                               <w:t xml:space="preserve"> </w:t>
                             </w:r>
                             <w:r>
-                              <w:t>Grounded in established psychological theory, the design draws on research into insight as a mechanism of therapeutic change and the role of emotion in cognitive restructuring. A review of existing AI-supported mental health tools informs methodological and ethical decisions, ensuring interpretability and user-centred design. The implemented architecture combines OCR preprocessing, transformer-based emotion classification inspired by GoEmotions, keyword and topic extraction for interpretability, and TTS synthesis for accessibility.</w:t>
+                              <w:t xml:space="preserve">Grounded in established psychological theory, the design draws on research into insight as a mechanism of therapeutic change and the role of emotion in cognitive restructuring. A review of existing AI-supported mental health tools informs methodological and ethical decisions, ensuring interpretability and user-centred design. The implemented architecture combines OCR preprocessing, transformer-based emotion classification inspired by </w:t>
+                            </w:r>
+                            <w:proofErr w:type="spellStart"/>
+                            <w:r>
+                              <w:t>GoEmotions</w:t>
+                            </w:r>
+                            <w:proofErr w:type="spellEnd"/>
+                            <w:r>
+                              <w:t>, keyword and topic extraction for interpretability, and TTS synthesis for accessibility.</w:t>
                             </w:r>
                             <w:r>
                               <w:t xml:space="preserve"> </w:t>
@@ -774,13 +790,29 @@
                         <w:jc w:val="both"/>
                       </w:pPr>
                       <w:r>
-                        <w:t>Psychotherapeutic practice increasingly relies on reflective analysis of client narratives, yet manually extracting emotional and cognitive patterns from written material remains time-intensive and subjective. PsychExtract explores the feasibility of an AI-assisted pipeline designed to support reflective practice by automatically identifying emotional signals, insight-related themes, and interpretable summaries from client-generated text. The system integrates optical character recognition (OCR) for handwritten and scanned journal entries, natural language processing (NLP) techniques for fine-grained emotion classification and thematic extraction, and an output layer that delivers both textual and text-to-speech (TTS) summaries.</w:t>
+                        <w:t xml:space="preserve">Psychotherapeutic practice increasingly relies on reflective analysis of client narratives, yet manually extracting emotional and cognitive patterns from written material remains time-intensive and subjective. </w:t>
+                      </w:r>
+                      <w:proofErr w:type="spellStart"/>
+                      <w:r>
+                        <w:t>PsychExtract</w:t>
+                      </w:r>
+                      <w:proofErr w:type="spellEnd"/>
+                      <w:r>
+                        <w:t xml:space="preserve"> explores the feasibility of an AI-assisted pipeline designed to support reflective practice by automatically identifying emotional signals, insight-related themes, and interpretable summaries from client-generated text. The system integrates optical character recognition (OCR) for handwritten and scanned journal entries, natural language processing (NLP) techniques for fine-grained emotion classification and thematic extraction, and an output layer that delivers both textual and text-to-speech (TTS) summaries.</w:t>
                       </w:r>
                       <w:r>
                         <w:t xml:space="preserve"> </w:t>
                       </w:r>
                       <w:r>
-                        <w:t>Grounded in established psychological theory, the design draws on research into insight as a mechanism of therapeutic change and the role of emotion in cognitive restructuring. A review of existing AI-supported mental health tools informs methodological and ethical decisions, ensuring interpretability and user-centred design. The implemented architecture combines OCR preprocessing, transformer-based emotion classification inspired by GoEmotions, keyword and topic extraction for interpretability, and TTS synthesis for accessibility.</w:t>
+                        <w:t xml:space="preserve">Grounded in established psychological theory, the design draws on research into insight as a mechanism of therapeutic change and the role of emotion in cognitive restructuring. A review of existing AI-supported mental health tools informs methodological and ethical decisions, ensuring interpretability and user-centred design. The implemented architecture combines OCR preprocessing, transformer-based emotion classification inspired by </w:t>
+                      </w:r>
+                      <w:proofErr w:type="spellStart"/>
+                      <w:r>
+                        <w:t>GoEmotions</w:t>
+                      </w:r>
+                      <w:proofErr w:type="spellEnd"/>
+                      <w:r>
+                        <w:t>, keyword and topic extraction for interpretability, and TTS synthesis for accessibility.</w:t>
                       </w:r>
                       <w:r>
                         <w:t xml:space="preserve"> </w:t>
@@ -812,6 +844,7 @@
             <w:docPartUnique/>
           </w:docPartObj>
         </w:sdtPr>
+        <w:sdtEndPr/>
         <w:sdtContent>
           <w:r>
             <w:rPr>
@@ -968,6 +1001,7 @@
                                           <w:dataBinding w:prefixMappings="xmlns:ns0='http://purl.org/dc/elements/1.1/' xmlns:ns1='http://schemas.openxmlformats.org/package/2006/metadata/core-properties' " w:xpath="/ns1:coreProperties[1]/ns1:category[1]" w:storeItemID="{6C3C8BC8-F283-45AE-878A-BAB7291924A1}"/>
                                           <w:text/>
                                         </w:sdtPr>
+                                        <w:sdtEndPr/>
                                         <w:sdtContent>
                                           <w:r>
                                             <w:rPr>
@@ -1105,6 +1139,7 @@
                                     <w:dataBinding w:prefixMappings="xmlns:ns0='http://purl.org/dc/elements/1.1/' xmlns:ns1='http://schemas.openxmlformats.org/package/2006/metadata/core-properties' " w:xpath="/ns1:coreProperties[1]/ns1:category[1]" w:storeItemID="{6C3C8BC8-F283-45AE-878A-BAB7291924A1}"/>
                                     <w:text/>
                                   </w:sdtPr>
+                                  <w:sdtEndPr/>
                                   <w:sdtContent>
                                     <w:r>
                                       <w:rPr>
@@ -1154,6 +1189,7 @@
           <w:docPartUnique/>
         </w:docPartObj>
       </w:sdtPr>
+      <w:sdtEndPr/>
       <w:sdtContent>
         <w:p>
           <w:pPr>
@@ -7610,13 +7646,16 @@
         <w:jc w:val="both"/>
       </w:pPr>
       <w:r>
-        <w:t>To achieve this, the project designs a modular pipeline converting handwritten reflective text into digital representations. OCR forms the foundation, as errors here propagate downstream. Following digitisation, emotion classification uses transformer-based models selected for performance and interpretability (</w:t>
-      </w:r>
-      <w:r>
-        <w:t>Demszky et al., 2020</w:t>
-      </w:r>
-      <w:r>
-        <w:t xml:space="preserve">; </w:t>
+        <w:t xml:space="preserve">To achieve this, the project designs a modular pipeline converting handwritten reflective text into digital representations. OCR forms the foundation, as errors here propagate downstream. Following digitisation, emotion classification uses transformer-based models </w:t>
+      </w:r>
+      <w:r>
+        <w:t>selected for their contextual bidirectional encoding and proven effectiveness across downstream classification tasks</w:t>
+      </w:r>
+      <w:r>
+        <w:t xml:space="preserve"> </w:t>
+      </w:r>
+      <w:r>
+        <w:t>(</w:t>
       </w:r>
       <w:r>
         <w:t>Devlin et al., 2019</w:t>
@@ -7838,18 +7877,6 @@
       </w:r>
       <w:r>
         <w:t>(</w:t>
-      </w:r>
-      <w:r>
-        <w:rPr>
-          <w:szCs w:val="24"/>
-        </w:rPr>
-        <w:t>Demszky et al., 2020</w:t>
-      </w:r>
-      <w:r>
-        <w:rPr>
-          <w:szCs w:val="24"/>
-        </w:rPr>
-        <w:t xml:space="preserve">; </w:t>
       </w:r>
       <w:r>
         <w:rPr>
@@ -8268,48 +8295,21 @@
       </w:r>
       <w:proofErr w:type="spellEnd"/>
       <w:r>
-        <w:t xml:space="preserve"> </w:t>
-      </w:r>
-      <w:r>
-        <w:t>(</w:t>
-      </w:r>
-      <w:r>
-        <w:rPr>
-          <w:szCs w:val="24"/>
-        </w:rPr>
-        <w:t>DeVault et al., 2014</w:t>
-      </w:r>
-      <w:r>
-        <w:rPr>
-          <w:szCs w:val="24"/>
-        </w:rPr>
-        <w:t>)</w:t>
-      </w:r>
-      <w:r>
-        <w:t xml:space="preserve">, a virtual interviewer </w:t>
-      </w:r>
-      <w:r>
-        <w:t>(</w:t>
-      </w:r>
-      <w:r>
-        <w:t>which is captured</w:t>
-      </w:r>
-      <w:r>
-        <w:t xml:space="preserve"> in Figure 1) </w:t>
-      </w:r>
-      <w:r>
-        <w:t xml:space="preserve">designed to detect psychological distress from verbal and nonverbal behaviour. Their work demonstrates several key findings relevant to </w:t>
+        <w:t xml:space="preserve"> (DeVault et al., 2014), a virtual human interviewer (Figure 1) designed to assess psychological distress through verbal and nonverbal behavioural cues. Their work demonstrates that users are generally willing to disclose personal information in interactions with automated agents, and that computational analysis of speech and behavioural signals can identify indicators associated with distress. The system further highlights how structured virtual interviewing can balance engagement, rapport-building, and replicable stimulus delivery</w:t>
+      </w:r>
+      <w:r>
+        <w:t>, these are</w:t>
+      </w:r>
+      <w:r>
+        <w:t xml:space="preserve"> features relevant to </w:t>
       </w:r>
       <w:proofErr w:type="spellStart"/>
       <w:r>
-        <w:t>PsychExtract</w:t>
+        <w:t>PsychExtract’s</w:t>
       </w:r>
       <w:proofErr w:type="spellEnd"/>
       <w:r>
-        <w:t xml:space="preserve">. Notably, </w:t>
-      </w:r>
-      <w:r>
-        <w:t>people often disclose more openly when interacting with automated systems, and even simple computational methods can highlight meaningful psychological cues (such as sentiment shifts or linguistic markers of distress).</w:t>
+        <w:t xml:space="preserve"> reflective design.</w:t>
       </w:r>
     </w:p>
     <w:p>
@@ -8561,11 +8561,11 @@
         <w:jc w:val="both"/>
       </w:pPr>
       <w:r>
-        <w:t xml:space="preserve">Before examining technical methods, it is important to clarify terminology for non-specialist readers. NLP refers to computational techniques for analysing or generating human language. Modern NLP often uses transformer-based models, which are deep learning architectures capable of understanding words in context rather than in isolation. These models outperform traditional </w:t>
+        <w:t xml:space="preserve">Before examining technical methods, it is important to clarify terminology for non-specialist readers. NLP refers to computational techniques for analysing or generating human language. </w:t>
       </w:r>
       <w:r>
         <w:lastRenderedPageBreak/>
-        <w:t>techniques in tasks involving emotion recognition, topic inference, and meaning extraction</w:t>
+        <w:t>Modern NLP often uses transformer-based models, which are deep learning architectures capable of understanding words in context rather than in isolation. These models outperform traditional techniques in tasks involving emotion recognition, topic inference, and meaning extraction</w:t>
       </w:r>
       <w:r>
         <w:t>,</w:t>
@@ -8704,7 +8704,7 @@
           <w:noProof/>
         </w:rPr>
         <w:drawing>
-          <wp:anchor distT="0" distB="0" distL="114300" distR="114300" simplePos="0" relativeHeight="251662336" behindDoc="0" locked="0" layoutInCell="1" allowOverlap="1" wp14:anchorId="636DBF94" wp14:editId="369D5367">
+          <wp:anchor distT="0" distB="0" distL="114300" distR="114300" simplePos="0" relativeHeight="251662336" behindDoc="0" locked="0" layoutInCell="1" allowOverlap="1" wp14:anchorId="636DBF94" wp14:editId="36A58D10">
             <wp:simplePos x="0" y="0"/>
             <wp:positionH relativeFrom="margin">
               <wp:posOffset>704850</wp:posOffset>
@@ -10570,14 +10570,14 @@
         <w:rPr>
           <w:szCs w:val="24"/>
         </w:rPr>
-        <w:t xml:space="preserve"> employs pre-trained transformer-</w:t>
+        <w:t xml:space="preserve"> employs transformer-based models </w:t>
       </w:r>
       <w:r>
         <w:rPr>
           <w:szCs w:val="24"/>
         </w:rPr>
         <w:lastRenderedPageBreak/>
-        <w:t xml:space="preserve">based models fine-tuned for multi-label emotion classification using the </w:t>
+        <w:t xml:space="preserve">fine-tuned on the </w:t>
       </w:r>
       <w:proofErr w:type="spellStart"/>
       <w:r>
@@ -10591,19 +10591,7 @@
         <w:rPr>
           <w:szCs w:val="24"/>
         </w:rPr>
-        <w:t xml:space="preserve"> dataset (</w:t>
-      </w:r>
-      <w:r>
-        <w:rPr>
-          <w:szCs w:val="24"/>
-        </w:rPr>
-        <w:t>Demszky et al., 2020</w:t>
-      </w:r>
-      <w:r>
-        <w:rPr>
-          <w:szCs w:val="24"/>
-        </w:rPr>
-        <w:t>).</w:t>
+        <w:t xml:space="preserve"> dataset (Demszky et al., 2020) to support multi-label emotion prediction.</w:t>
       </w:r>
     </w:p>
     <w:p>
@@ -11347,19 +11335,7 @@
         <w:rPr>
           <w:szCs w:val="24"/>
         </w:rPr>
-        <w:t>Two TTS approaches are considered: neural synthesis via Coqui TTS, which offers high-quality speech generation (Coqui.ai, 2025), and pyttsx3, which provides a lightweight offline alternative suitable for constrained environments (</w:t>
-      </w:r>
-      <w:r>
-        <w:rPr>
-          <w:szCs w:val="24"/>
-        </w:rPr>
-        <w:t>pyttsx3.readthedocs.io, 2025</w:t>
-      </w:r>
-      <w:r>
-        <w:rPr>
-          <w:szCs w:val="24"/>
-        </w:rPr>
-        <w:t>). The UI at this stage remains deliberately minimal, prioritising clarity, editability, and progressive disclosure of information over visual richness.</w:t>
+        <w:t>Two text-to-speech (TTS) approaches are considered: neural speech synthesis using Coqui TTS (Coqui.ai, 2025), and pyttsx3, a lightweight offline alternative suitable for constrained environments (pyttsx3.readthedocs.io, 2025). Coqui TTS provides neural-based speech generation with configurable models, while pyttsx3 offers a local, resource-efficient option. The user interface at this stage remains deliberately minimal, prioritising clarity, editability, and progressive disclosure over visual complexity.</w:t>
       </w:r>
     </w:p>
     <w:p>
@@ -12804,18 +12780,6 @@
         <w:rPr>
           <w:szCs w:val="24"/>
         </w:rPr>
-        <w:t>Demszky et al., 2020</w:t>
-      </w:r>
-      <w:r>
-        <w:rPr>
-          <w:szCs w:val="24"/>
-        </w:rPr>
-        <w:t xml:space="preserve">; </w:t>
-      </w:r>
-      <w:r>
-        <w:rPr>
-          <w:szCs w:val="24"/>
-        </w:rPr>
         <w:t>Mohammad, 2022</w:t>
       </w:r>
       <w:r>
@@ -13013,13 +12977,7 @@
       </w:r>
       <w:proofErr w:type="spellEnd"/>
       <w:r>
-        <w:t xml:space="preserve"> and Hugging Face Transformers (</w:t>
-      </w:r>
-      <w:r>
-        <w:t>Devlin et al., 2019</w:t>
-      </w:r>
-      <w:r>
-        <w:t>). Intermediate artefacts are persisted as CSV and JSON files to enable systematic inspection and debugging.</w:t>
+        <w:t xml:space="preserve"> and Hugging Face Transformers. Intermediate artefacts are persisted as CSV and JSON files to enable systematic inspection and debugging.</w:t>
       </w:r>
     </w:p>
     <w:p>
@@ -13037,7 +12995,7 @@
           <w:noProof/>
         </w:rPr>
         <w:drawing>
-          <wp:anchor distT="0" distB="0" distL="114300" distR="114300" simplePos="0" relativeHeight="251689984" behindDoc="0" locked="0" layoutInCell="1" allowOverlap="1" wp14:anchorId="5B30F527" wp14:editId="610C797B">
+          <wp:anchor distT="0" distB="0" distL="114300" distR="114300" simplePos="0" relativeHeight="251689984" behindDoc="0" locked="0" layoutInCell="1" allowOverlap="1" wp14:anchorId="5B30F527" wp14:editId="0670F64D">
             <wp:simplePos x="0" y="0"/>
             <wp:positionH relativeFrom="margin">
               <wp:align>center</wp:align>
@@ -13119,88 +13077,31 @@
         <w:jc w:val="both"/>
       </w:pPr>
       <w:r>
-        <w:t xml:space="preserve">OCR subsystem pipeline (illustrated in Figure </w:t>
-      </w:r>
-      <w:r>
-        <w:t>12 above</w:t>
-      </w:r>
-      <w:r>
-        <w:t xml:space="preserve">) implements a feasibility-oriented handwritten text recognition pipeline, combining classical and modern OCR approaches. The subsystem processes standardised input samples (see Figure </w:t>
-      </w:r>
-      <w:r>
-        <w:t>13</w:t>
-      </w:r>
-      <w:r>
-        <w:t>), ensuring reproducible evaluation across all engines. Primary recognition engines include the rule-based baseline Tesseract OCR (</w:t>
-      </w:r>
-      <w:r>
-        <w:t>Patel et al., 2012</w:t>
-      </w:r>
-      <w:r>
-        <w:t xml:space="preserve">; </w:t>
-      </w:r>
-      <w:r>
-        <w:t>Smith, 2007</w:t>
-      </w:r>
-      <w:r>
-        <w:t xml:space="preserve">), the deep learning-based </w:t>
+        <w:t>The OCR subsystem (Figure 12) implements a feasibility-oriented handwritten text recognition pipeline combining classical and modern approaches. Standardised input samples (Figure 13) ensure reproducible evaluation across engines. Baseline recognition is performed using Tesseract OCR (Smith, 2007; Patel et al., 2012) and EasyOCR’s CNN–RNN architecture (</w:t>
       </w:r>
       <w:proofErr w:type="spellStart"/>
       <w:r>
-        <w:t>EasyOCR</w:t>
+        <w:t>JaidedAI</w:t>
       </w:r>
       <w:proofErr w:type="spellEnd"/>
       <w:r>
-        <w:t xml:space="preserve"> CNN–RNN architecture (</w:t>
+        <w:t xml:space="preserve">, 2024). Additional exploratory models include </w:t>
       </w:r>
       <w:proofErr w:type="spellStart"/>
       <w:r>
-        <w:t>JaidedAI</w:t>
+        <w:t>PaddleOCR</w:t>
       </w:r>
       <w:proofErr w:type="spellEnd"/>
       <w:r>
-        <w:t xml:space="preserve">, 2024), and additional exploratory models designed to address the baseline’s character accuracy limitations: </w:t>
+        <w:t xml:space="preserve">-VL (Cui et al., 2025), </w:t>
       </w:r>
       <w:proofErr w:type="spellStart"/>
       <w:r>
-        <w:t>PaddleOCR</w:t>
+        <w:t>TrOCR</w:t>
       </w:r>
       <w:proofErr w:type="spellEnd"/>
       <w:r>
-        <w:t xml:space="preserve"> (</w:t>
-      </w:r>
-      <w:r>
-        <w:t>Cui et al., 2025</w:t>
-      </w:r>
-      <w:r>
-        <w:t xml:space="preserve">), </w:t>
-      </w:r>
-      <w:proofErr w:type="spellStart"/>
-      <w:r>
-        <w:t>TrOCR</w:t>
-      </w:r>
-      <w:proofErr w:type="spellEnd"/>
-      <w:r>
-        <w:t xml:space="preserve"> (Li et al., 2021), and Qwen-VL 2.5 (</w:t>
-      </w:r>
-      <w:r>
-        <w:t xml:space="preserve">Bai </w:t>
-      </w:r>
-      <w:r>
-        <w:lastRenderedPageBreak/>
-        <w:t>et al., 2024</w:t>
-      </w:r>
-      <w:r>
-        <w:t>)</w:t>
-      </w:r>
-      <w:r>
-        <w:t xml:space="preserve">, </w:t>
-      </w:r>
-      <w:r>
-        <w:t>a vision-language model with advanced text-reading capabilities, used to explore potential improvements over baseline OCR accuracy</w:t>
-      </w:r>
-      <w:r>
-        <w:t>.</w:t>
+        <w:t xml:space="preserve"> (Li et al., 2021), and Qwen-VL 2.5 (Bai et al., 2024), which represent recent transformer and vision-language approaches to document parsing. These models are included to evaluate potential performance differences relative to established OCR baselines.</w:t>
       </w:r>
     </w:p>
     <w:p>
@@ -13216,6 +13117,7 @@
         <w:rPr>
           <w:noProof/>
         </w:rPr>
+        <w:lastRenderedPageBreak/>
         <w:drawing>
           <wp:anchor distT="0" distB="0" distL="114300" distR="114300" simplePos="0" relativeHeight="251696128" behindDoc="0" locked="0" layoutInCell="1" allowOverlap="1" wp14:anchorId="21BDB473" wp14:editId="27DD571C">
             <wp:simplePos x="0" y="0"/>
@@ -13600,7 +13502,6 @@
         <w:jc w:val="both"/>
       </w:pPr>
       <w:r>
-        <w:lastRenderedPageBreak/>
         <w:t>Orientation normalization (using metadata)</w:t>
       </w:r>
     </w:p>
@@ -13651,6 +13552,7 @@
         <w:jc w:val="both"/>
       </w:pPr>
       <w:r>
+        <w:lastRenderedPageBreak/>
         <w:t>Adaptive thresholding (</w:t>
       </w:r>
       <w:r>
@@ -14258,7 +14160,6 @@
         <w:rPr>
           <w:noProof/>
         </w:rPr>
-        <w:lastRenderedPageBreak/>
         <w:drawing>
           <wp:anchor distT="0" distB="0" distL="114300" distR="114300" simplePos="0" relativeHeight="251687936" behindDoc="0" locked="0" layoutInCell="1" allowOverlap="1" wp14:anchorId="214A3B33" wp14:editId="08AD9856">
             <wp:simplePos x="0" y="0"/>
@@ -14357,6 +14258,7 @@
         </w:rPr>
       </w:pPr>
       <w:r>
+        <w:lastRenderedPageBreak/>
         <w:t>Instruction-based models (e.g., Qwen) are prompted to transcribe exactly without hallucination. Outputs are saved as plain-text files, with lightweight post-processing applied (case normalisation, punctuation removal, whitespace standardisation) to maintain fidelity for downstream analysis.</w:t>
       </w:r>
     </w:p>
@@ -14706,33 +14608,30 @@
         <w:jc w:val="both"/>
       </w:pPr>
       <w:r>
-        <w:t xml:space="preserve">To balance computational efficiency and reproducibility, the emotion analysis module executes inference in batches. A typical batch size of 16 was chosen to leverage GPU parallelism without </w:t>
-      </w:r>
-      <w:r>
+        <w:t>To balance computational efficiency and reproducibility, the emotion analysis module executes inference in batches. A typical batch size of 16 was chosen to leverage GPU parallelism without exceeding memory constraints. Smaller batches reduce GPU memory usage but increase total runtime, while larger batches risk out-of-memory errors on consumer hardware. The batching algorithm is illustrated in Figure</w:t>
+      </w:r>
+      <w:r>
+        <w:t xml:space="preserve"> </w:t>
+      </w:r>
+      <w:r>
+        <w:t>18</w:t>
+      </w:r>
+      <w:r>
+        <w:t>.</w:t>
+      </w:r>
+    </w:p>
+    <w:p>
+      <w:pPr>
+        <w:jc w:val="center"/>
+        <w:rPr>
+          <w:rStyle w:val="SubtleEmphasis"/>
+        </w:rPr>
+      </w:pPr>
+      <w:r>
+        <w:rPr>
+          <w:noProof/>
+        </w:rPr>
         <w:lastRenderedPageBreak/>
-        <w:t>exceeding memory constraints. Smaller batches reduce GPU memory usage but increase total runtime, while larger batches risk out-of-memory errors on consumer hardware. The batching algorithm is illustrated in Figure</w:t>
-      </w:r>
-      <w:r>
-        <w:t xml:space="preserve"> </w:t>
-      </w:r>
-      <w:r>
-        <w:t>18</w:t>
-      </w:r>
-      <w:r>
-        <w:t>.</w:t>
-      </w:r>
-    </w:p>
-    <w:p>
-      <w:pPr>
-        <w:jc w:val="center"/>
-        <w:rPr>
-          <w:rStyle w:val="SubtleEmphasis"/>
-        </w:rPr>
-      </w:pPr>
-      <w:r>
-        <w:rPr>
-          <w:noProof/>
-        </w:rPr>
         <w:drawing>
           <wp:anchor distT="0" distB="0" distL="114300" distR="114300" simplePos="0" relativeHeight="251701248" behindDoc="0" locked="0" layoutInCell="1" allowOverlap="1" wp14:anchorId="174ECDD9" wp14:editId="365736AF">
             <wp:simplePos x="0" y="0"/>
@@ -15262,7 +15161,6 @@
           <w:rPr>
             <w:rFonts w:ascii="Cambria Math" w:hAnsi="Cambria Math"/>
           </w:rPr>
-          <w:lastRenderedPageBreak/>
           <m:t>K</m:t>
         </m:r>
       </m:oMath>
@@ -15378,6 +15276,7 @@
         <w:jc w:val="both"/>
       </w:pPr>
       <w:r>
+        <w:lastRenderedPageBreak/>
         <w:t xml:space="preserve">For each input, the system stores per-label probability scores alongside </w:t>
       </w:r>
       <w:proofErr w:type="spellStart"/>
@@ -15519,7 +15418,16 @@
             <w:rPr>
               <w:rFonts w:ascii="Cambria Math" w:hAnsi="Cambria Math"/>
             </w:rPr>
-            <m:t>⁡(</m:t>
+            <m:t>⁡</m:t>
+          </m:r>
+          <m:r>
+            <m:rPr>
+              <m:sty m:val="p"/>
+            </m:rPr>
+            <w:rPr>
+              <w:rFonts w:ascii="Cambria Math" w:hAnsi="Cambria Math"/>
+            </w:rPr>
+            <m:t>(</m:t>
           </m:r>
           <m:sSub>
             <m:sSubPr>
@@ -17114,7 +17022,19 @@
             <w:rPr>
               <w:rFonts w:ascii="Cambria Math" w:hAnsi="Cambria Math"/>
             </w:rPr>
-            <m:t>(x)=</m:t>
+            <m:t>(</m:t>
+          </m:r>
+          <m:r>
+            <w:rPr>
+              <w:rFonts w:ascii="Cambria Math" w:hAnsi="Cambria Math"/>
+            </w:rPr>
+            <m:t>x</m:t>
+          </m:r>
+          <m:r>
+            <w:rPr>
+              <w:rFonts w:ascii="Cambria Math" w:hAnsi="Cambria Math"/>
+            </w:rPr>
+            <m:t>)=</m:t>
           </m:r>
           <m:d>
             <m:dPr>
@@ -17183,7 +17103,19 @@
                       <w:rPr>
                         <w:rFonts w:ascii="Cambria Math" w:hAnsi="Cambria Math"/>
                       </w:rPr>
-                      <m:t>(x)</m:t>
+                      <m:t>(</m:t>
+                    </m:r>
+                    <m:r>
+                      <w:rPr>
+                        <w:rFonts w:ascii="Cambria Math" w:hAnsi="Cambria Math"/>
+                      </w:rPr>
+                      <m:t>x</m:t>
+                    </m:r>
+                    <m:r>
+                      <w:rPr>
+                        <w:rFonts w:ascii="Cambria Math" w:hAnsi="Cambria Math"/>
+                      </w:rPr>
+                      <m:t>)</m:t>
                     </m:r>
                     <m:r>
                       <m:rPr>
@@ -21734,19 +21666,13 @@
       </w:r>
       <w:proofErr w:type="spellEnd"/>
       <w:r>
-        <w:t>, were assessed under zero-shot inference conditions, reflecting realistic constraints for early-stage system integration and avoiding fine-tuning biases (</w:t>
-      </w:r>
-      <w:r>
-        <w:t>Demszky et al., 2020</w:t>
-      </w:r>
-      <w:r>
-        <w:t xml:space="preserve">; </w:t>
-      </w:r>
-      <w:r>
-        <w:t>Devlin et al., 2019</w:t>
-      </w:r>
-      <w:r>
-        <w:t>). Both quantitative metrics and qualitative signals were analysed to align evaluation with the project’s non-clinical, interpretability-focused aims.</w:t>
+        <w:t xml:space="preserve">, were assessed under zero-shot inference conditions, </w:t>
+      </w:r>
+      <w:r>
+        <w:t>reflecting realistic deployment constraints for early-stage system integration</w:t>
+      </w:r>
+      <w:r>
+        <w:t>. Both quantitative metrics and qualitative signals were analysed to align evaluation with the project’s non-clinical, interpretability-focused aims.</w:t>
       </w:r>
     </w:p>
     <w:p>
@@ -21890,7 +21816,13 @@
                 <w:rPr>
                   <w:rFonts w:ascii="Cambria Math" w:hAnsi="Cambria Math"/>
                 </w:rPr>
-                <m:t>+F</m:t>
+                <m:t>+</m:t>
+              </m:r>
+              <m:r>
+                <w:rPr>
+                  <w:rFonts w:ascii="Cambria Math" w:hAnsi="Cambria Math"/>
+                </w:rPr>
+                <m:t>F</m:t>
               </m:r>
               <m:sSub>
                 <m:sSubPr>
@@ -22033,7 +21965,13 @@
                 <w:rPr>
                   <w:rFonts w:ascii="Cambria Math" w:hAnsi="Cambria Math"/>
                 </w:rPr>
-                <m:t>+F</m:t>
+                <m:t>+</m:t>
+              </m:r>
+              <m:r>
+                <w:rPr>
+                  <w:rFonts w:ascii="Cambria Math" w:hAnsi="Cambria Math"/>
+                </w:rPr>
+                <m:t>F</m:t>
               </m:r>
               <m:sSub>
                 <m:sSubPr>
@@ -22352,13 +22290,13 @@
         <w:jc w:val="both"/>
       </w:pPr>
       <w:r>
-        <w:t>Macro F1 prioritises balanced performance across frequent and rare emotions, crucial for reflective journals where ambiguous affective content is common (</w:t>
-      </w:r>
-      <w:r>
-        <w:t>Demszky et al., 2020</w:t>
-      </w:r>
-      <w:r>
-        <w:t>). The micro F1 measures overall predictive quality without weighting per class.</w:t>
+        <w:t>Macro F1 prioritises balanced performance across frequent and rare emotions, crucial for reflective journals where ambiguous affective content is common</w:t>
+      </w:r>
+      <w:r>
+        <w:t xml:space="preserve">. </w:t>
+      </w:r>
+      <w:r>
+        <w:t>The micro F1 measures overall predictive quality without weighting per class.</w:t>
       </w:r>
     </w:p>
     <w:p>
@@ -24087,7 +24025,19 @@
         <w:rPr>
           <w:rStyle w:val="SubtleEmphasis"/>
         </w:rPr>
-        <w:t xml:space="preserve"> With </w:t>
+        <w:t xml:space="preserve"> </w:t>
+      </w:r>
+      <w:r>
+        <w:rPr>
+          <w:rStyle w:val="SubtleEmphasis"/>
+        </w:rPr>
+        <w:br/>
+      </w:r>
+      <w:r>
+        <w:rPr>
+          <w:rStyle w:val="SubtleEmphasis"/>
+        </w:rPr>
+        <w:t xml:space="preserve">With </w:t>
       </w:r>
       <w:proofErr w:type="spellStart"/>
       <w:r>
@@ -24683,18 +24633,6 @@
       <w:proofErr w:type="spellEnd"/>
       <w:r>
         <w:t xml:space="preserve"> remains valuable for rapid exploratory feedback, but its outputs require downstream framing to prevent interpretive overload. By combining quantitative metrics, confidence spreads, and user-centred evaluation, the module achieves the project aim of surfacing emotional signals to encourage insight formation without imposing authoritative labels (</w:t>
-      </w:r>
-      <w:r>
-        <w:t>Demszky et al., 2020</w:t>
-      </w:r>
-      <w:r>
-        <w:t xml:space="preserve">; </w:t>
-      </w:r>
-      <w:r>
-        <w:t>Devlin et al., 2019</w:t>
-      </w:r>
-      <w:r>
-        <w:t xml:space="preserve">; </w:t>
       </w:r>
       <w:r>
         <w:t>Doshi-Velez &amp; Kim, 2017</w:t>
@@ -24844,7 +24782,19 @@
                 <w:rPr>
                   <w:rFonts w:ascii="Cambria Math" w:hAnsi="Cambria Math"/>
                 </w:rPr>
-                <m:t>t,d</m:t>
+                <m:t>t</m:t>
+              </m:r>
+              <m:r>
+                <w:rPr>
+                  <w:rFonts w:ascii="Cambria Math" w:hAnsi="Cambria Math"/>
+                </w:rPr>
+                <m:t>,</m:t>
+              </m:r>
+              <m:r>
+                <w:rPr>
+                  <w:rFonts w:ascii="Cambria Math" w:hAnsi="Cambria Math"/>
+                </w:rPr>
+                <m:t>d</m:t>
               </m:r>
             </m:sub>
           </m:sSub>
@@ -24852,7 +24802,13 @@
             <w:rPr>
               <w:rFonts w:ascii="Cambria Math" w:hAnsi="Cambria Math"/>
             </w:rPr>
-            <m:t>=t</m:t>
+            <m:t>=</m:t>
+          </m:r>
+          <m:r>
+            <w:rPr>
+              <w:rFonts w:ascii="Cambria Math" w:hAnsi="Cambria Math"/>
+            </w:rPr>
+            <m:t>t</m:t>
           </m:r>
           <m:sSub>
             <m:sSubPr>
@@ -24875,7 +24831,19 @@
                 <w:rPr>
                   <w:rFonts w:ascii="Cambria Math" w:hAnsi="Cambria Math"/>
                 </w:rPr>
-                <m:t>t,d</m:t>
+                <m:t>t</m:t>
+              </m:r>
+              <m:r>
+                <w:rPr>
+                  <w:rFonts w:ascii="Cambria Math" w:hAnsi="Cambria Math"/>
+                </w:rPr>
+                <m:t>,</m:t>
+              </m:r>
+              <m:r>
+                <w:rPr>
+                  <w:rFonts w:ascii="Cambria Math" w:hAnsi="Cambria Math"/>
+                </w:rPr>
+                <m:t>d</m:t>
               </m:r>
             </m:sub>
           </m:sSub>
@@ -25656,10 +25624,10 @@
         <w:jc w:val="both"/>
       </w:pPr>
       <w:r>
-        <w:t xml:space="preserve">Evaluation was user-centred, focusing on perceived applicability, reflective usefulness, and linguistic tone. Participants were presented with short journal extracts alongside automatically generated template-based insights. Each template combined detected themes with controlled natural language constructions, </w:t>
-      </w:r>
-      <w:r>
-        <w:t xml:space="preserve">designed to support reflective inquiry and interpretation rather than clinical or diagnostic judgment </w:t>
+        <w:t>Evaluation was user-centred, focusing on perceived applicability, reflective usefulness, and linguistic tone. Participants were presented with short journal extracts alongside automatically generated template-based insights. Each template combined detected themes with controlled natural language constructions intended to support reflective inquiry rather than clinical or diagnostic judgment</w:t>
+      </w:r>
+      <w:r>
+        <w:t xml:space="preserve"> </w:t>
       </w:r>
       <w:r>
         <w:t>(</w:t>
@@ -25668,14 +25636,16 @@
         <w:t>Baumer, 2015</w:t>
       </w:r>
       <w:r>
-        <w:t xml:space="preserve">; </w:t>
-      </w:r>
-      <w:r>
-        <w:t>Calvo &amp; Peters, 2017</w:t>
-      </w:r>
-      <w:r>
-        <w:t>).</w:t>
-      </w:r>
+        <w:t>)</w:t>
+      </w:r>
+      <w:r>
+        <w:t>. This design approach aligns with principles of positive computing, which emphasise wellbeing, user autonomy, and supportive engagement in digital systems (Calvo &amp; Peters, 2017).</w:t>
+      </w:r>
+    </w:p>
+    <w:p>
+      <w:pPr>
+        <w:jc w:val="both"/>
+      </w:pPr>
     </w:p>
     <w:p>
       <w:r>
@@ -26553,7 +26523,7 @@
     <w:tbl>
       <w:tblPr>
         <w:tblStyle w:val="TableGridLight"/>
-        <w:tblpPr w:leftFromText="180" w:rightFromText="180" w:vertAnchor="text" w:horzAnchor="margin" w:tblpXSpec="center" w:tblpY="1823"/>
+        <w:tblpPr w:leftFromText="180" w:rightFromText="180" w:vertAnchor="text" w:horzAnchor="margin" w:tblpXSpec="center" w:tblpY="2153"/>
         <w:tblW w:w="0" w:type="auto"/>
         <w:tblLook w:val="04A0" w:firstRow="1" w:lastRow="0" w:firstColumn="1" w:lastColumn="0" w:noHBand="0" w:noVBand="1"/>
       </w:tblPr>
@@ -26673,7 +26643,7 @@
         <w:jc w:val="both"/>
       </w:pPr>
       <w:r>
-        <w:t>Reflecting human-AI design principles prioritizing interpretability and user engagement (</w:t>
+        <w:t>Reflecting human–AI design principles prioritising interpretability and user engagement (</w:t>
       </w:r>
       <w:proofErr w:type="spellStart"/>
       <w:r>
@@ -26681,23 +26651,13 @@
       </w:r>
       <w:proofErr w:type="spellEnd"/>
       <w:r>
-        <w:t xml:space="preserve"> et al., 2019), qualitative feedback </w:t>
-      </w:r>
-      <w:r>
-        <w:t>(displayed in Table 10)</w:t>
-      </w:r>
-      <w:r>
-        <w:t xml:space="preserve">. </w:t>
-      </w:r>
-      <w:r>
-        <w:t>indicated that templates were generally clear and contextually relevant</w:t>
-      </w:r>
-      <w:r>
-        <w:t xml:space="preserve"> </w:t>
-      </w:r>
-      <w:r>
-        <w:t>Occasional clinical tone or verbosity caused minor interpretive friction, which did not diminish reflective utility; in some cases, it encouraged participants to critically engage with their writing, prompting comparison, acceptance, or reinterpretation of insights in light of their own experience (Calvo &amp; Peters, 2017).</w:t>
-      </w:r>
+        <w:t xml:space="preserve"> et al., 2019), qualitative feedback (Table 10) indicated that templates were generally clear and contextually relevant. Occasional clinical tone or verbosity caused minor interpretive friction; however, this did not diminish reflective utility. In some cases, it prompted participants to critically engage with their writing by comparing, accepting, or reinterpreting insights in light of their own experience, consistent with wellbeing-oriented interaction principles (Calvo &amp; Peters, 2017).</w:t>
+      </w:r>
+    </w:p>
+    <w:p>
+      <w:pPr>
+        <w:jc w:val="both"/>
+      </w:pPr>
     </w:p>
     <w:p>
       <w:pPr>
@@ -26818,7 +26778,11 @@
         <w:jc w:val="both"/>
       </w:pPr>
       <w:r>
-        <w:t xml:space="preserve">The evaluation demonstrates that linguistic templating effectively bridges computational analysis and human reflection. By combining emotion-weighted signals with controlled phrasing, templates provide interpretable insights without asserting authority, aligning with </w:t>
+        <w:t xml:space="preserve">The evaluation demonstrates that linguistic templating effectively bridges computational analysis and human reflection. By combining emotion-weighted signals with controlled phrasing, templates </w:t>
+      </w:r>
+      <w:r>
+        <w:lastRenderedPageBreak/>
+        <w:t xml:space="preserve">provide interpretable insights without asserting authority, aligning with </w:t>
       </w:r>
       <w:proofErr w:type="spellStart"/>
       <w:r>
@@ -26826,11 +26790,7 @@
       </w:r>
       <w:proofErr w:type="spellEnd"/>
       <w:r>
-        <w:t xml:space="preserve"> assistive, </w:t>
-      </w:r>
-      <w:r>
-        <w:lastRenderedPageBreak/>
-        <w:t>non-clinical ethos. Minor misalignments or verbosity can be leveraged as reflective prompts, reinforcing interpretive engagement rather than diminishing clarity.</w:t>
+        <w:t xml:space="preserve"> assistive, non-clinical ethos. Minor misalignments or verbosity can be leveraged as reflective prompts, reinforcing interpretive engagement rather than diminishing clarity.</w:t>
       </w:r>
     </w:p>
     <w:p>
@@ -30488,6 +30448,7 @@
         <w:docPartUnique/>
       </w:docPartObj>
     </w:sdtPr>
+    <w:sdtEndPr/>
     <w:sdtContent>
       <w:sdt>
         <w:sdtPr>
@@ -30497,6 +30458,7 @@
             <w:docPartUnique/>
           </w:docPartObj>
         </w:sdtPr>
+        <w:sdtEndPr/>
         <w:sdtContent>
           <w:p>
             <w:pPr>

</xml_diff>